<commit_message>
Nova versão do diagrama
</commit_message>
<xml_diff>
--- a/PRC - Plataforma de recomendacao de conteudo - V2.docx
+++ b/PRC - Plataforma de recomendacao de conteudo - V2.docx
@@ -94,10 +94,13 @@
           </mc:Choice>
           <mc:Fallback>
             <w:pict>
-              <v:shape id="_x0000_s1026" type="#_x0000_t202" style="visibility:visible;position:absolute;margin-left:33.2pt;margin-top:28.2pt;width:417.5pt;height:31.6pt;z-index:251660288;mso-position-horizontal:absolute;mso-position-horizontal-relative:margin;mso-position-vertical:absolute;mso-position-vertical-relative:page;mso-wrap-distance-left:12.0pt;mso-wrap-distance-top:12.0pt;mso-wrap-distance-right:12.0pt;mso-wrap-distance-bottom:12.0pt;">
-                <v:fill on="f"/>
-                <v:stroke on="f" weight="1.0pt" dashstyle="solid" endcap="flat" miterlimit="400.0%" joinstyle="miter" linestyle="single" startarrow="none" startarrowwidth="medium" startarrowlength="medium" endarrow="none" endarrowwidth="medium" endarrowlength="medium"/>
-                <v:textbox>
+              <v:shapetype w14:anchorId="07A32210" id="_x0000_t202" coordsize="21600,21600" o:spt="202" path="m,l,21600r21600,l21600,xe">
+                <v:stroke joinstyle="miter"/>
+                <v:path gradientshapeok="t" o:connecttype="rect"/>
+              </v:shapetype>
+              <v:shape id="officeArt object" o:spid="_x0000_s1026" type="#_x0000_t202" style="position:absolute;left:0;text-align:left;margin-left:33.2pt;margin-top:28.25pt;width:417.5pt;height:31.6pt;z-index:251660288;visibility:visible;mso-wrap-style:square;mso-wrap-distance-left:12pt;mso-wrap-distance-top:12pt;mso-wrap-distance-right:12pt;mso-wrap-distance-bottom:12pt;mso-position-horizontal:absolute;mso-position-horizontal-relative:margin;mso-position-vertical:absolute;mso-position-vertical-relative:page;v-text-anchor:middle" o:gfxdata="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" filled="f" stroked="f" strokeweight="1pt">
+                <v:stroke miterlimit="4"/>
+                <v:textbox inset="1.27mm,1.27mm,1.27mm,1.27mm">
                   <w:txbxContent>
                     <w:p>
                       <w:pPr>
@@ -107,113 +110,29 @@
                       </w:pPr>
                       <w:r>
                         <w:rPr>
-                          <w:b w:val="1"/>
-                          <w:bCs w:val="1"/>
-                          <w:outline w:val="0"/>
-                          <w:color w:val="ffffff"/>
+                          <w:b/>
+                          <w:bCs/>
+                          <w:color w:val="FFFFFF"/>
                           <w:sz w:val="30"/>
                           <w:szCs w:val="30"/>
-                          <w:rtl w:val="0"/>
                           <w:lang w:val="pt-PT"/>
-                          <w14:textFill>
-                            <w14:solidFill>
-                              <w14:srgbClr w14:val="FFFFFF"/>
-                            </w14:solidFill>
-                          </w14:textFill>
                         </w:rPr>
-                        <w:t>PRC - Plataforma de recomenda</w:t>
+                        <w:t>PRC - Plataforma de recomendação de conteú</w:t>
                       </w:r>
                       <w:r>
                         <w:rPr>
-                          <w:b w:val="1"/>
-                          <w:bCs w:val="1"/>
-                          <w:outline w:val="0"/>
-                          <w:color w:val="ffffff"/>
+                          <w:b/>
+                          <w:bCs/>
+                          <w:color w:val="FFFFFF"/>
                           <w:sz w:val="30"/>
                           <w:szCs w:val="30"/>
-                          <w:rtl w:val="0"/>
-                          <w:lang w:val="pt-PT"/>
-                          <w14:textFill>
-                            <w14:solidFill>
-                              <w14:srgbClr w14:val="FFFFFF"/>
-                            </w14:solidFill>
-                          </w14:textFill>
-                        </w:rPr>
-                        <w:t>çã</w:t>
-                      </w:r>
-                      <w:r>
-                        <w:rPr>
-                          <w:b w:val="1"/>
-                          <w:bCs w:val="1"/>
-                          <w:outline w:val="0"/>
-                          <w:color w:val="ffffff"/>
-                          <w:sz w:val="30"/>
-                          <w:szCs w:val="30"/>
-                          <w:rtl w:val="0"/>
-                          <w:lang w:val="pt-PT"/>
-                          <w14:textFill>
-                            <w14:solidFill>
-                              <w14:srgbClr w14:val="FFFFFF"/>
-                            </w14:solidFill>
-                          </w14:textFill>
-                        </w:rPr>
-                        <w:t>o de conte</w:t>
-                      </w:r>
-                      <w:r>
-                        <w:rPr>
-                          <w:b w:val="1"/>
-                          <w:bCs w:val="1"/>
-                          <w:outline w:val="0"/>
-                          <w:color w:val="ffffff"/>
-                          <w:sz w:val="30"/>
-                          <w:szCs w:val="30"/>
-                          <w:rtl w:val="0"/>
-                          <w:lang w:val="pt-PT"/>
-                          <w14:textFill>
-                            <w14:solidFill>
-                              <w14:srgbClr w14:val="FFFFFF"/>
-                            </w14:solidFill>
-                          </w14:textFill>
-                        </w:rPr>
-                        <w:t>ú</w:t>
-                      </w:r>
-                      <w:r>
-                        <w:rPr>
-                          <w:b w:val="1"/>
-                          <w:bCs w:val="1"/>
-                          <w:outline w:val="0"/>
-                          <w:color w:val="ffffff"/>
-                          <w:sz w:val="30"/>
-                          <w:szCs w:val="30"/>
-                          <w:rtl w:val="0"/>
-                          <w14:textFill>
-                            <w14:solidFill>
-                              <w14:srgbClr w14:val="FFFFFF"/>
-                            </w14:solidFill>
-                          </w14:textFill>
                         </w:rPr>
                         <w:t>do</w:t>
-                      </w:r>
-                      <w:r>
-                        <w:rPr>
-                          <w:b w:val="1"/>
-                          <w:bCs w:val="1"/>
-                          <w:outline w:val="0"/>
-                          <w:color w:val="ffffff"/>
-                          <w:sz w:val="30"/>
-                          <w:szCs w:val="30"/>
-                          <w:u w:val="single"/>
-                          <w14:textFill>
-                            <w14:solidFill>
-                              <w14:srgbClr w14:val="FFFFFF"/>
-                            </w14:solidFill>
-                          </w14:textFill>
-                        </w:rPr>
                       </w:r>
                     </w:p>
                   </w:txbxContent>
                 </v:textbox>
-                <w10:wrap type="topAndBottom" side="bothSides" anchorx="margin" anchory="page"/>
+                <w10:wrap type="topAndBottom" anchorx="margin" anchory="page"/>
               </v:shape>
             </w:pict>
           </mc:Fallback>
@@ -304,10 +223,9 @@
           </mc:Choice>
           <mc:Fallback>
             <w:pict>
-              <v:shape id="_x0000_s1027" type="#_x0000_t202" style="visibility:visible;position:absolute;margin-left:420.3pt;margin-top:60.0pt;width:60.8pt;height:19.4pt;z-index:251661312;mso-position-horizontal:absolute;mso-position-horizontal-relative:margin;mso-position-vertical:absolute;mso-position-vertical-relative:line;mso-wrap-distance-left:12.0pt;mso-wrap-distance-top:12.0pt;mso-wrap-distance-right:12.0pt;mso-wrap-distance-bottom:12.0pt;">
-                <v:fill on="f"/>
-                <v:stroke on="f" weight="1.0pt" dashstyle="solid" endcap="flat" miterlimit="400.0%" joinstyle="miter" linestyle="single" startarrow="none" startarrowwidth="medium" startarrowlength="medium" endarrow="none" endarrowwidth="medium" endarrowlength="medium"/>
-                <v:textbox>
+              <v:shape w14:anchorId="788B45CC" id="_x0000_s1027" type="#_x0000_t202" style="position:absolute;left:0;text-align:left;margin-left:420.25pt;margin-top:60pt;width:60.85pt;height:19.4pt;z-index:251661312;visibility:visible;mso-wrap-style:square;mso-wrap-distance-left:12pt;mso-wrap-distance-top:12pt;mso-wrap-distance-right:12pt;mso-wrap-distance-bottom:12pt;mso-position-horizontal:absolute;mso-position-horizontal-relative:margin;mso-position-vertical:absolute;mso-position-vertical-relative:line;v-text-anchor:top" wrapcoords="0 -56 21582 -56 21582 21489 0 21489 0 -56" o:gfxdata="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" filled="f" stroked="f" strokeweight="1pt">
+                <v:stroke miterlimit="4"/>
+                <v:textbox inset="1.27mm,1.27mm,1.27mm,1.27mm">
                   <w:txbxContent>
                     <w:p>
                       <w:pPr>
@@ -315,53 +233,24 @@
                       </w:pPr>
                       <w:r>
                         <w:rPr>
-                          <w:outline w:val="0"/>
-                          <w:color w:val="ffffff"/>
-                          <w:sz w:val="20"/>
-                          <w:szCs w:val="20"/>
-                          <w:u w:color="e01b84"/>
-                          <w:rtl w:val="0"/>
+                          <w:color w:val="FFFFFF"/>
+                          <w:u w:color="E01B84"/>
                           <w:lang w:val="pt-PT"/>
-                          <w14:textFill>
-                            <w14:solidFill>
-                              <w14:srgbClr w14:val="FFFFFF"/>
-                            </w14:solidFill>
-                          </w14:textFill>
                         </w:rPr>
                         <w:t>25</w:t>
                       </w:r>
                       <w:r>
                         <w:rPr>
-                          <w:outline w:val="0"/>
-                          <w:color w:val="ffffff"/>
-                          <w:sz w:val="20"/>
-                          <w:szCs w:val="20"/>
-                          <w:u w:color="e01b84"/>
-                          <w:rtl w:val="0"/>
+                          <w:color w:val="FFFFFF"/>
+                          <w:u w:color="E01B84"/>
                           <w:lang w:val="en-US"/>
-                          <w14:textFill>
-                            <w14:solidFill>
-                              <w14:srgbClr w14:val="FFFFFF"/>
-                            </w14:solidFill>
-                          </w14:textFill>
                         </w:rPr>
                         <w:t>/03/2021</w:t>
-                      </w:r>
-                      <w:r>
-                        <w:rPr>
-                          <w:outline w:val="0"/>
-                          <w:color w:val="ffffff"/>
-                          <w14:textFill>
-                            <w14:solidFill>
-                              <w14:srgbClr w14:val="FFFFFF"/>
-                            </w14:solidFill>
-                          </w14:textFill>
-                        </w:rPr>
                       </w:r>
                     </w:p>
                   </w:txbxContent>
                 </v:textbox>
-                <w10:wrap type="through" side="bothSides" anchorx="margin"/>
+                <w10:wrap type="through" anchorx="margin" anchory="line"/>
               </v:shape>
             </w:pict>
           </mc:Fallback>
@@ -446,7 +335,7 @@
                         <a:effectLst/>
                         <a:extLst>
                           <a:ext uri="{C572A759-6A51-4108-AA02-DFA0A04FC94B}">
-                            <ma14:wrappingTextBoxFlag xmlns:ma14="http://schemas.microsoft.com/office/mac/drawingml/2011/main" xmlns:o="urn:schemas-microsoft-com:office:office" xmlns:v="urn:schemas-microsoft-com:vml" xmlns:w10="urn:schemas-microsoft-com:office:word" xmlns:w="http://schemas.openxmlformats.org/wordprocessingml/2006/main" xmlns="" val="1"/>
+                            <ma14:wrappingTextBoxFlag xmlns="" xmlns:w="http://schemas.openxmlformats.org/wordprocessingml/2006/main" xmlns:w10="urn:schemas-microsoft-com:office:word" xmlns:v="urn:schemas-microsoft-com:vml" xmlns:o="urn:schemas-microsoft-com:office:office" xmlns:ma14="http://schemas.microsoft.com/office/mac/drawingml/2011/main" val="1"/>
                           </a:ext>
                         </a:extLst>
                       </wps:spPr>
@@ -473,26 +362,21 @@
           </mc:Choice>
           <mc:Fallback>
             <w:pict>
-              <v:rect id="_x0000_s1028" style="visibility:visible;position:absolute;margin-left:269.6pt;margin-top:29.5pt;width:211.5pt;height:185.3pt;z-index:251664384;mso-position-horizontal:absolute;mso-position-horizontal-relative:margin;mso-position-vertical:absolute;mso-position-vertical-relative:line;mso-wrap-distance-left:12.0pt;mso-wrap-distance-top:12.0pt;mso-wrap-distance-right:12.0pt;mso-wrap-distance-bottom:12.0pt;">
-                <v:fill color="#000000" opacity="100.0%" type="solid"/>
-                <v:stroke on="f" weight="1.0pt" dashstyle="solid" endcap="flat" miterlimit="400.0%" joinstyle="miter" linestyle="single" startarrow="none" startarrowwidth="medium" startarrowlength="medium" endarrow="none" endarrowwidth="medium" endarrowlength="medium"/>
-                <v:textbox>
+              <v:rect w14:anchorId="60CF693E" id="_x0000_s1028" style="position:absolute;margin-left:269.6pt;margin-top:29.45pt;width:211.5pt;height:185.35pt;z-index:251664384;visibility:visible;mso-wrap-style:square;mso-wrap-distance-left:12pt;mso-wrap-distance-top:12pt;mso-wrap-distance-right:12pt;mso-wrap-distance-bottom:12pt;mso-position-horizontal:absolute;mso-position-horizontal-relative:margin;mso-position-vertical:absolute;mso-position-vertical-relative:line;v-text-anchor:middle" wrapcoords="0 0 21600 0 21600 21594 0 21594 0 0" o:gfxdata="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" fillcolor="black" stroked="f" strokeweight="1pt">
+                <v:stroke miterlimit="4"/>
+                <v:textbox inset="1.27mm,1.27mm,1.27mm,1.27mm">
                   <w:txbxContent>
                     <w:p>
                       <w:pPr>
                         <w:pStyle w:val="Label"/>
-                        <w:bidi w:val="0"/>
                       </w:pPr>
                       <w:r>
-                        <w:rPr>
-                          <w:rtl w:val="0"/>
-                        </w:rPr>
                         <w:t xml:space="preserve">   </w:t>
                       </w:r>
                     </w:p>
                   </w:txbxContent>
                 </v:textbox>
-                <w10:wrap type="through" side="bothSides" anchorx="margin"/>
+                <w10:wrap type="through" anchorx="margin" anchory="line"/>
               </v:rect>
             </w:pict>
           </mc:Fallback>
@@ -615,13 +499,7 @@
         <w:rPr>
           <w:lang w:val="pt-PT"/>
         </w:rPr>
-        <w:t xml:space="preserve">ídia, onde através de uma inteligência artificial, </w:t>
-      </w:r>
-      <w:r>
-        <w:rPr>
-          <w:lang w:val="pt-PT"/>
-        </w:rPr>
-        <w:t>recomenda-se filmes, sé</w:t>
+        <w:t>ídia, onde através de uma inteligência artificial, recomenda-se filmes, sé</w:t>
       </w:r>
       <w:r>
         <w:t>ries, document</w:t>
@@ -661,13 +539,7 @@
         <w:rPr>
           <w:lang w:val="pt-PT"/>
         </w:rPr>
-        <w:t xml:space="preserve"> Um banco de dados será criado para armazenar os </w:t>
-      </w:r>
-      <w:r>
-        <w:rPr>
-          <w:lang w:val="pt-PT"/>
-        </w:rPr>
-        <w:t>dados dos conteúdos dos serviços de streaming, mas o usuário se assim desejar poderá adicionar manualmente conteúdos assistidos em cinemas locais, o</w:t>
+        <w:t xml:space="preserve"> Um banco de dados será criado para armazenar os dados dos conteúdos dos serviços de streaming, mas o usuário se assim desejar poderá adicionar manualmente conteúdos assistidos em cinemas locais, o</w:t>
       </w:r>
       <w:r>
         <w:t xml:space="preserve">s </w:t>
@@ -723,13 +595,7 @@
         <w:rPr>
           <w:lang w:val="pt-PT"/>
         </w:rPr>
-        <w:t>ngua origina</w:t>
-      </w:r>
-      <w:r>
-        <w:rPr>
-          <w:lang w:val="pt-PT"/>
-        </w:rPr>
-        <w:t xml:space="preserve">l (se estrangeiro), diretor, ator, classificação, </w:t>
+        <w:t xml:space="preserve">ngua original (se estrangeiro), diretor, ator, classificação, </w:t>
       </w:r>
       <w:r>
         <w:rPr>
@@ -850,13 +716,7 @@
         <w:rPr>
           <w:lang w:val="pt-PT"/>
         </w:rPr>
-        <w:t>A IA (Inteligência artificial) analisará e criará</w:t>
-      </w:r>
-      <w:r>
-        <w:rPr>
-          <w:lang w:val="pt-PT"/>
-        </w:rPr>
-        <w:t xml:space="preserve"> um perfil do usuário baseando-se no fluxo de consumo de conteúdo como os filmes, sé</w:t>
+        <w:t>A IA (Inteligência artificial) analisará e criará um perfil do usuário baseando-se no fluxo de consumo de conteúdo como os filmes, sé</w:t>
       </w:r>
       <w:r>
         <w:t>ries, document</w:t>
@@ -865,13 +725,7 @@
         <w:rPr>
           <w:lang w:val="pt-PT"/>
         </w:rPr>
-        <w:t xml:space="preserve">ários, animes e curtas assistidos e curtidos pelo usuário, e serão considerados os conteúdos que o usuário assistiu posteriormente em um cinema e o adicionou </w:t>
-      </w:r>
-      <w:r>
-        <w:rPr>
-          <w:lang w:val="pt-PT"/>
-        </w:rPr>
-        <w:t>no sistema.</w:t>
+        <w:t>ários, animes e curtas assistidos e curtidos pelo usuário, e serão considerados os conteúdos que o usuário assistiu posteriormente em um cinema e o adicionou no sistema.</w:t>
       </w:r>
     </w:p>
     <w:p>
@@ -969,13 +823,7 @@
         <w:rPr>
           <w:lang w:val="pt-PT"/>
         </w:rPr>
-        <w:t>Ap</w:t>
-      </w:r>
-      <w:r>
-        <w:rPr>
-          <w:lang w:val="pt-PT"/>
-        </w:rPr>
-        <w:t>ós a criação do perfil do usu</w:t>
+        <w:t>Após a criação do perfil do usu</w:t>
       </w:r>
       <w:r>
         <w:t>á</w:t>
@@ -1024,19 +872,7 @@
         <w:rPr>
           <w:lang w:val="pt-PT"/>
         </w:rPr>
-        <w:t>Ao primeiro</w:t>
-      </w:r>
-      <w:r>
-        <w:rPr>
-          <w:lang w:val="pt-PT"/>
-        </w:rPr>
-        <w:t xml:space="preserve"> acesso no sistema o usuário poderá criar o seu  login de usuário onde terá que informar o nome, sobrenome, CPF, idade, serviços de streaming, email e senha, se o usuário já obtiver login cadastrado ele poderá logar no sistema apenas com o email e senha pr</w:t>
-      </w:r>
-      <w:r>
-        <w:rPr>
-          <w:lang w:val="pt-PT"/>
-        </w:rPr>
-        <w:t>eviamente cadastrados no sistema.</w:t>
+        <w:t>Ao primeiro acesso no sistema o usuário poderá criar o seu  login de usuário onde terá que informar o nome, sobrenome, CPF, idade, serviços de streaming, email e senha, se o usuário já obtiver login cadastrado ele poderá logar no sistema apenas com o email e senha previamente cadastrados no sistema.</w:t>
       </w:r>
     </w:p>
     <w:p>
@@ -1074,13 +910,7 @@
         <w:rPr>
           <w:lang w:val="pt-PT"/>
         </w:rPr>
-        <w:t>Quando o usuário d</w:t>
-      </w:r>
-      <w:r>
-        <w:rPr>
-          <w:lang w:val="pt-PT"/>
-        </w:rPr>
-        <w:t>esejar assistir a um conteúdo sugerido, o sistema irá automaticamente abrir o conteúdo na plataforma de streaming em que se encontra disponível .</w:t>
+        <w:t>Quando o usuário desejar assistir a um conteúdo sugerido, o sistema irá automaticamente abrir o conteúdo na plataforma de streaming em que se encontra disponível .</w:t>
       </w:r>
     </w:p>
     <w:p>
@@ -1099,13 +929,7 @@
         <w:rPr>
           <w:lang w:val="pt-PT"/>
         </w:rPr>
-        <w:t xml:space="preserve">Os serviços de streaming que serão aceitos pelo sistemas serão: Apple TV+, Disney +, HBO GO, HBO </w:t>
-      </w:r>
-      <w:r>
-        <w:rPr>
-          <w:lang w:val="pt-PT"/>
-        </w:rPr>
-        <w:t xml:space="preserve">Max, Netflix, Prime Vídeo, Paramount+, </w:t>
+        <w:t xml:space="preserve">Os serviços de streaming que serão aceitos pelo sistemas serão: Apple TV+, Disney +, HBO GO, HBO Max, Netflix, Prime Vídeo, Paramount+, </w:t>
       </w:r>
       <w:proofErr w:type="spellStart"/>
       <w:r>
@@ -1197,6 +1021,21 @@
       <w:pPr>
         <w:pStyle w:val="Cabealho3"/>
       </w:pPr>
+    </w:p>
+    <w:p>
+      <w:pPr>
+        <w:pStyle w:val="Cabealho3"/>
+      </w:pPr>
+    </w:p>
+    <w:p>
+      <w:pPr>
+        <w:pStyle w:val="Cabealho3"/>
+      </w:pPr>
+    </w:p>
+    <w:p>
+      <w:pPr>
+        <w:pStyle w:val="Cabealho3"/>
+      </w:pPr>
       <w:r>
         <w:t>1.2 Caso de Uso:</w:t>
       </w:r>
@@ -1257,16 +1096,7 @@
           <w:bCs/>
           <w:lang w:val="pt-PT"/>
         </w:rPr>
-        <w:lastRenderedPageBreak/>
-        <w:t>Banco de dados dos conteú</w:t>
-      </w:r>
-      <w:r>
-        <w:rPr>
-          <w:b/>
-          <w:bCs/>
-          <w:lang w:val="pt-PT"/>
-        </w:rPr>
-        <w:t>dos:</w:t>
+        <w:t>Banco de dados dos conteúdos:</w:t>
       </w:r>
     </w:p>
     <w:p>
@@ -1422,15 +1252,7 @@
           <w:bCs/>
           <w:lang w:val="pt-PT"/>
         </w:rPr>
-        <w:t>Perfil d</w:t>
-      </w:r>
-      <w:r>
-        <w:rPr>
-          <w:b/>
-          <w:bCs/>
-          <w:lang w:val="pt-PT"/>
-        </w:rPr>
-        <w:t>o usuário:</w:t>
+        <w:t>Perfil do usuário:</w:t>
       </w:r>
     </w:p>
     <w:p>
@@ -1476,105 +1298,51 @@
         <w:rPr>
           <w:lang w:val="en-US"/>
         </w:rPr>
-        <w:t xml:space="preserve">Apple TV+, Disney +, HBO GO, HBO Max, Netflix, Prime Vídeo, Paramount+, </w:t>
-      </w:r>
+        <w:t xml:space="preserve">Apple TV+, Disney +, HBO GO, HBO Max, Netflix, Prime Vídeo, Paramount+, Starz Play, star+, Globo play, Crunchyroll, Uol play, </w:t>
+      </w:r>
+      <w:proofErr w:type="gramStart"/>
       <w:r>
         <w:rPr>
           <w:lang w:val="en-US"/>
         </w:rPr>
-        <w:t>Starz Play</w:t>
+        <w:t>V</w:t>
+      </w:r>
+      <w:r>
+        <w:rPr>
+          <w:lang w:val="it-IT"/>
+        </w:rPr>
+        <w:t>ivo</w:t>
+      </w:r>
+      <w:proofErr w:type="gramEnd"/>
+      <w:r>
+        <w:rPr>
+          <w:lang w:val="it-IT"/>
+        </w:rPr>
+        <w:t xml:space="preserve"> play</w:t>
       </w:r>
       <w:r>
         <w:rPr>
           <w:lang w:val="en-US"/>
         </w:rPr>
+        <w:t>, Telecine p</w:t>
+      </w:r>
+      <w:r>
+        <w:rPr>
+          <w:lang w:val="en-US"/>
+        </w:rPr>
+        <w:t>lay</w:t>
+      </w:r>
+      <w:r>
+        <w:rPr>
+          <w:lang w:val="en-US"/>
+        </w:rPr>
         <w:t xml:space="preserve">, </w:t>
       </w:r>
       <w:r>
         <w:rPr>
-          <w:lang w:val="en-US"/>
-        </w:rPr>
-        <w:t>star+</w:t>
-      </w:r>
-      <w:r>
-        <w:rPr>
-          <w:lang w:val="en-US"/>
-        </w:rPr>
-        <w:t xml:space="preserve">, Globo play, </w:t>
-      </w:r>
-      <w:r>
-        <w:rPr>
-          <w:lang w:val="en-US"/>
-        </w:rPr>
-        <w:t>Crunchyroll</w:t>
-      </w:r>
-      <w:r>
-        <w:rPr>
-          <w:lang w:val="en-US"/>
-        </w:rPr>
-        <w:t xml:space="preserve">, Uol play, </w:t>
-      </w:r>
-      <w:proofErr w:type="gramStart"/>
-      <w:r>
-        <w:rPr>
-          <w:lang w:val="en-US"/>
-        </w:rPr>
-        <w:t>V</w:t>
-      </w:r>
-      <w:r>
-        <w:rPr>
           <w:lang w:val="it-IT"/>
         </w:rPr>
-        <w:t>ivo</w:t>
-      </w:r>
-      <w:proofErr w:type="gramEnd"/>
-      <w:r>
-        <w:rPr>
-          <w:lang w:val="it-IT"/>
-        </w:rPr>
-        <w:t xml:space="preserve"> play</w:t>
-      </w:r>
-      <w:r>
-        <w:rPr>
-          <w:lang w:val="en-US"/>
-        </w:rPr>
-        <w:t xml:space="preserve">, </w:t>
-      </w:r>
-      <w:r>
-        <w:rPr>
-          <w:lang w:val="en-US"/>
-        </w:rPr>
-        <w:t>Telecine</w:t>
-      </w:r>
-      <w:r>
-        <w:rPr>
-          <w:lang w:val="en-US"/>
-        </w:rPr>
-        <w:t xml:space="preserve"> p</w:t>
-      </w:r>
-      <w:r>
-        <w:rPr>
-          <w:lang w:val="en-US"/>
-        </w:rPr>
-        <w:t>lay</w:t>
-      </w:r>
-      <w:r>
-        <w:rPr>
-          <w:lang w:val="en-US"/>
-        </w:rPr>
-        <w:t xml:space="preserve">, </w:t>
-      </w:r>
-      <w:r>
-        <w:rPr>
-          <w:lang w:val="it-IT"/>
-        </w:rPr>
-        <w:t>Loo</w:t>
-      </w:r>
-      <w:r>
-        <w:rPr>
-          <w:lang w:val="it-IT"/>
-        </w:rPr>
-        <w:t>ke, MUBI e Smithsonian Channel Plus.</w:t>
+        <w:t>Looke, MUBI e Smithsonian Channel Plus.</w:t>
       </w:r>
     </w:p>
     <w:p>
@@ -1640,13 +1408,7 @@
                               <w:rPr>
                                 <w:u w:color="FF0000"/>
                               </w:rPr>
-                              <w:t>ÇÕES DO PROFESSOR</w:t>
-                            </w:r>
-                            <w:r>
-                              <w:rPr>
-                                <w:u w:color="FF0000"/>
-                              </w:rPr>
-                              <w:t>:</w:t>
+                              <w:t>ÇÕES DO PROFESSOR:</w:t>
                             </w:r>
                           </w:p>
                           <w:p>
@@ -1719,14 +1481,7 @@
                                 <w:u w:color="FF0000"/>
                                 <w:lang w:val="pt-PT"/>
                               </w:rPr>
-                              <w:t xml:space="preserve">vel, juntem algum documento ou planilha ou imagens ou tabelas ou mapas ou organogramas ou etc.. qualquer coisa que nos ajudem a </w:t>
-                            </w:r>
-                            <w:r>
-                              <w:rPr>
-                                <w:u w:color="FF0000"/>
-                                <w:lang w:val="pt-PT"/>
-                              </w:rPr>
-                              <w:t>entender o funcionamento e detalhar as informações necess</w:t>
+                              <w:t>vel, juntem algum documento ou planilha ou imagens ou tabelas ou mapas ou organogramas ou etc.. qualquer coisa que nos ajudem a entender o funcionamento e detalhar as informações necess</w:t>
                             </w:r>
                             <w:r>
                               <w:rPr>
@@ -1808,14 +1563,7 @@
                                 <w:u w:color="FF0000"/>
                                 <w:lang w:val="pt-PT"/>
                               </w:rPr>
-                              <w:t>am os diagramas de Use Case por funcionalid</w:t>
-                            </w:r>
-                            <w:r>
-                              <w:rPr>
-                                <w:u w:color="FF0000"/>
-                                <w:lang w:val="pt-PT"/>
-                              </w:rPr>
-                              <w:t xml:space="preserve">ade (substantivo). Lembrem-se que para nomear um UC, o verbo </w:t>
+                              <w:t xml:space="preserve">am os diagramas de Use Case por funcionalidade (substantivo). Lembrem-se que para nomear um UC, o verbo </w:t>
                             </w:r>
                             <w:r>
                               <w:rPr>
@@ -1966,16 +1714,7 @@
                                 <w:u w:color="FF0000"/>
                                 <w:lang w:val="pt-PT"/>
                               </w:rPr>
-                              <w:t xml:space="preserve">am os diagramas de classes (um para cada diagrama de Use Case. Com o mesmo nome) </w:t>
-                            </w:r>
-                            <w:r>
-                              <w:rPr>
-                                <w:sz w:val="18"/>
-                                <w:szCs w:val="18"/>
-                                <w:u w:color="FF0000"/>
-                                <w:lang w:val="pt-PT"/>
-                              </w:rPr>
-                              <w:t>a partir da descrição e dos diagramas de Use Case. Pode esperar ter algum diagrama de Use</w:t>
+                              <w:t>am os diagramas de classes (um para cada diagrama de Use Case. Com o mesmo nome) a partir da descrição e dos diagramas de Use Case. Pode esperar ter algum diagrama de Use</w:t>
                             </w:r>
                             <w:r>
                               <w:rPr>
@@ -1998,67 +1737,34 @@
           </mc:Choice>
           <mc:Fallback>
             <w:pict>
-              <v:shape id="_x0000_s1029" type="#_x0000_t202" style="visibility:visible;position:absolute;margin-left:-8.1pt;margin-top:245.9pt;width:496.8pt;height:301.4pt;z-index:251663360;mso-position-horizontal:absolute;mso-position-horizontal-relative:margin;mso-position-vertical:absolute;mso-position-vertical-relative:line;mso-wrap-distance-left:12.0pt;mso-wrap-distance-top:12.0pt;mso-wrap-distance-right:12.0pt;mso-wrap-distance-bottom:12.0pt;">
-                <v:fill on="f"/>
-                <v:stroke on="f" weight="1.0pt" dashstyle="solid" endcap="flat" miterlimit="400.0%" joinstyle="miter" linestyle="single" startarrow="none" startarrowwidth="medium" startarrowlength="medium" endarrow="none" endarrowwidth="medium" endarrowlength="medium"/>
-                <v:textbox>
+              <v:shape w14:anchorId="71C8CE0F" id="_x0000_s1029" type="#_x0000_t202" style="position:absolute;left:0;text-align:left;margin-left:-8.1pt;margin-top:245.9pt;width:496.8pt;height:301.4pt;z-index:251663360;visibility:visible;mso-wrap-style:square;mso-wrap-distance-left:12pt;mso-wrap-distance-top:12pt;mso-wrap-distance-right:12pt;mso-wrap-distance-bottom:12pt;mso-position-horizontal:absolute;mso-position-horizontal-relative:margin;mso-position-vertical:absolute;mso-position-vertical-relative:line;v-text-anchor:top" o:gfxdata="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" filled="f" stroked="f" strokeweight="1pt">
+                <v:stroke miterlimit="4"/>
+                <v:textbox inset="1.27mm,1.27mm,1.27mm,1.27mm">
                   <w:txbxContent>
                     <w:p>
                       <w:pPr>
-                        <w:pStyle w:val="Cabeçalho 3"/>
-                        <w:bidi w:val="0"/>
+                        <w:pStyle w:val="Cabealho3"/>
                         <w:rPr>
-                          <w:u w:color="ff0000"/>
+                          <w:u w:color="FF0000"/>
                         </w:rPr>
                       </w:pPr>
                       <w:r>
                         <w:rPr>
-                          <w:u w:color="ff0000"/>
-                          <w:rtl w:val="0"/>
+                          <w:u w:color="FF0000"/>
                           <w:lang w:val="es-ES_tradnl"/>
                         </w:rPr>
                         <w:t>ORIENTA</w:t>
                       </w:r>
                       <w:r>
                         <w:rPr>
-                          <w:u w:color="ff0000"/>
-                          <w:rtl w:val="0"/>
-                          <w:lang w:val="pt-PT"/>
+                          <w:u w:color="FF0000"/>
                         </w:rPr>
-                        <w:t>ÇÕ</w:t>
-                      </w:r>
-                      <w:r>
-                        <w:rPr>
-                          <w:u w:color="ff0000"/>
-                          <w:rtl w:val="0"/>
-                          <w:lang w:val="pt-PT"/>
-                        </w:rPr>
-                        <w:t>ES</w:t>
-                      </w:r>
-                      <w:r>
-                        <w:rPr>
-                          <w:u w:color="ff0000"/>
-                          <w:rtl w:val="0"/>
-                          <w:lang w:val="pt-PT"/>
-                        </w:rPr>
-                        <w:t xml:space="preserve"> DO PROFESSOR</w:t>
-                      </w:r>
-                      <w:r>
-                        <w:rPr>
-                          <w:u w:color="ff0000"/>
-                          <w:rtl w:val="0"/>
-                        </w:rPr>
-                        <w:t>:</w:t>
-                      </w:r>
-                      <w:r>
-                        <w:rPr>
-                          <w:u w:color="ff0000"/>
-                        </w:rPr>
+                        <w:t>ÇÕES DO PROFESSOR:</w:t>
                       </w:r>
                     </w:p>
                     <w:p>
                       <w:pPr>
-                        <w:pStyle w:val="Corpo.0"/>
+                        <w:pStyle w:val="Corpo0"/>
                         <w:tabs>
                           <w:tab w:val="left" w:pos="720"/>
                           <w:tab w:val="left" w:pos="1440"/>
@@ -2079,12 +1785,6 @@
                           <w:szCs w:val="4"/>
                         </w:rPr>
                       </w:pPr>
-                      <w:r>
-                        <w:rPr>
-                          <w:sz w:val="4"/>
-                          <w:szCs w:val="4"/>
-                        </w:rPr>
-                      </w:r>
                     </w:p>
                     <w:p>
                       <w:pPr>
@@ -2096,85 +1796,53 @@
                       </w:pPr>
                       <w:r>
                         <w:rPr>
-                          <w:u w:color="ff0000"/>
-                          <w:rtl w:val="0"/>
+                          <w:u w:color="FF0000"/>
                           <w:lang w:val="pt-PT"/>
                         </w:rPr>
                         <w:t>Ajustem com o m</w:t>
                       </w:r>
                       <w:r>
                         <w:rPr>
-                          <w:u w:color="ff0000"/>
-                          <w:rtl w:val="0"/>
+                          <w:u w:color="FF0000"/>
                         </w:rPr>
                         <w:t>á</w:t>
                       </w:r>
                       <w:r>
                         <w:rPr>
-                          <w:u w:color="ff0000"/>
-                          <w:rtl w:val="0"/>
+                          <w:u w:color="FF0000"/>
                           <w:lang w:val="pt-PT"/>
                         </w:rPr>
-                        <w:t>ximo de detalhes essa descri</w:t>
+                        <w:t>ximo de detalhes essa descriçã</w:t>
                       </w:r>
                       <w:r>
                         <w:rPr>
-                          <w:u w:color="ff0000"/>
-                          <w:rtl w:val="0"/>
-                          <w:lang w:val="pt-PT"/>
-                        </w:rPr>
-                        <w:t>çã</w:t>
-                      </w:r>
-                      <w:r>
-                        <w:rPr>
-                          <w:u w:color="ff0000"/>
-                          <w:rtl w:val="0"/>
+                          <w:u w:color="FF0000"/>
                           <w:lang w:val="it-IT"/>
                         </w:rPr>
                         <w:t>o e se poss</w:t>
                       </w:r>
                       <w:r>
                         <w:rPr>
-                          <w:u w:color="ff0000"/>
-                          <w:rtl w:val="0"/>
+                          <w:u w:color="FF0000"/>
                         </w:rPr>
                         <w:t>í</w:t>
                       </w:r>
                       <w:r>
                         <w:rPr>
-                          <w:u w:color="ff0000"/>
-                          <w:rtl w:val="0"/>
+                          <w:u w:color="FF0000"/>
                           <w:lang w:val="pt-PT"/>
                         </w:rPr>
-                        <w:t>vel, juntem algum documento ou planilha ou imagens ou tabelas ou mapas ou organogramas ou etc.. qualquer coisa que nos ajudem a entender o funcionamento e detalhar as informa</w:t>
+                        <w:t>vel, juntem algum documento ou planilha ou imagens ou tabelas ou mapas ou organogramas ou etc.. qualquer coisa que nos ajudem a entender o funcionamento e detalhar as informações necess</w:t>
                       </w:r>
                       <w:r>
                         <w:rPr>
-                          <w:u w:color="ff0000"/>
-                          <w:rtl w:val="0"/>
-                          <w:lang w:val="pt-PT"/>
-                        </w:rPr>
-                        <w:t>çõ</w:t>
-                      </w:r>
-                      <w:r>
-                        <w:rPr>
-                          <w:u w:color="ff0000"/>
-                          <w:rtl w:val="0"/>
-                          <w:lang w:val="pt-PT"/>
-                        </w:rPr>
-                        <w:t>es necess</w:t>
-                      </w:r>
-                      <w:r>
-                        <w:rPr>
-                          <w:u w:color="ff0000"/>
-                          <w:rtl w:val="0"/>
+                          <w:u w:color="FF0000"/>
                         </w:rPr>
                         <w:t>á</w:t>
                       </w:r>
                       <w:r>
                         <w:rPr>
-                          <w:u w:color="ff0000"/>
-                          <w:rtl w:val="0"/>
+                          <w:u w:color="FF0000"/>
                           <w:lang w:val="pt-PT"/>
                         </w:rPr>
                         <w:t>rias a modelagem. OK</w:t>
@@ -2190,23 +1858,20 @@
                       </w:pPr>
                       <w:r>
                         <w:rPr>
-                          <w:u w:color="ff0000"/>
-                          <w:rtl w:val="0"/>
+                          <w:u w:color="FF0000"/>
                           <w:lang w:val="pt-PT"/>
                         </w:rPr>
                         <w:t>Relacionem os atores (usu</w:t>
                       </w:r>
                       <w:r>
                         <w:rPr>
-                          <w:u w:color="ff0000"/>
-                          <w:rtl w:val="0"/>
+                          <w:u w:color="FF0000"/>
                         </w:rPr>
                         <w:t>á</w:t>
                       </w:r>
                       <w:r>
                         <w:rPr>
-                          <w:u w:color="ff0000"/>
-                          <w:rtl w:val="0"/>
+                          <w:u w:color="FF0000"/>
                           <w:lang w:val="pt-PT"/>
                         </w:rPr>
                         <w:t>rios) REFINEM</w:t>
@@ -2222,27 +1887,48 @@
                       </w:pPr>
                       <w:r>
                         <w:rPr>
-                          <w:u w:color="ff0000"/>
-                          <w:rtl w:val="0"/>
+                          <w:u w:color="FF0000"/>
                           <w:lang w:val="pt-PT"/>
                         </w:rPr>
-                        <w:t>Relacionem as funcionalidades (Use Case) a partir da descri</w:t>
+                        <w:t>Relacionem as funcionalidades (Use Case) a partir da descrição. Fizeram uma parte. REFINEM</w:t>
+                      </w:r>
+                    </w:p>
+                    <w:p>
+                      <w:pPr>
+                        <w:pStyle w:val="Corpo"/>
+                        <w:numPr>
+                          <w:ilvl w:val="0"/>
+                          <w:numId w:val="1"/>
+                        </w:numPr>
+                      </w:pPr>
+                      <w:proofErr w:type="spellStart"/>
+                      <w:r>
+                        <w:rPr>
+                          <w:u w:color="FF0000"/>
+                        </w:rPr>
+                        <w:t>Faç</w:t>
+                      </w:r>
+                      <w:proofErr w:type="spellEnd"/>
+                      <w:r>
+                        <w:rPr>
+                          <w:u w:color="FF0000"/>
+                          <w:lang w:val="pt-PT"/>
+                        </w:rPr>
+                        <w:t xml:space="preserve">am os diagramas de Use Case por funcionalidade (substantivo). Lembrem-se que para nomear um UC, o verbo </w:t>
                       </w:r>
                       <w:r>
                         <w:rPr>
-                          <w:u w:color="ff0000"/>
-                          <w:rtl w:val="0"/>
-                          <w:lang w:val="pt-PT"/>
+                          <w:u w:color="FF0000"/>
+                          <w:lang w:val="fr-FR"/>
                         </w:rPr>
-                        <w:t>çã</w:t>
+                        <w:t xml:space="preserve">é </w:t>
                       </w:r>
                       <w:r>
                         <w:rPr>
-                          <w:u w:color="ff0000"/>
-                          <w:rtl w:val="0"/>
+                          <w:u w:color="FF0000"/>
                           <w:lang w:val="pt-PT"/>
                         </w:rPr>
-                        <w:t>o. Fizeram uma parte. REFINEM</w:t>
+                        <w:t>no infinitivo + o substantivo que pode ser simples ou composto. Não Fizeram</w:t>
                       </w:r>
                     </w:p>
                     <w:p>
@@ -2255,57 +1941,83 @@
                       </w:pPr>
                       <w:r>
                         <w:rPr>
-                          <w:u w:color="ff0000"/>
-                          <w:rtl w:val="0"/>
+                          <w:u w:color="FF0000"/>
+                          <w:lang w:val="pt-PT"/>
                         </w:rPr>
-                        <w:t>Fa</w:t>
+                        <w:t>Usem generalização sempre que for poss</w:t>
                       </w:r>
                       <w:r>
                         <w:rPr>
-                          <w:u w:color="ff0000"/>
-                          <w:rtl w:val="0"/>
+                          <w:u w:color="FF0000"/>
                         </w:rPr>
-                        <w:t>ç</w:t>
+                        <w:t>í</w:t>
                       </w:r>
                       <w:r>
                         <w:rPr>
-                          <w:u w:color="ff0000"/>
-                          <w:rtl w:val="0"/>
+                          <w:u w:color="FF0000"/>
                           <w:lang w:val="pt-PT"/>
                         </w:rPr>
-                        <w:t xml:space="preserve">am os diagramas de Use Case por funcionalidade (substantivo). Lembrem-se que para nomear um UC, o verbo </w:t>
+                        <w:t>vel. Lembrem-se que em usu</w:t>
                       </w:r>
                       <w:r>
                         <w:rPr>
-                          <w:u w:color="ff0000"/>
-                          <w:rtl w:val="0"/>
-                          <w:lang w:val="fr-FR"/>
+                          <w:u w:color="FF0000"/>
                         </w:rPr>
-                        <w:t xml:space="preserve">é </w:t>
+                        <w:t>á</w:t>
                       </w:r>
                       <w:r>
                         <w:rPr>
-                          <w:u w:color="ff0000"/>
-                          <w:rtl w:val="0"/>
+                          <w:u w:color="FF0000"/>
                           <w:lang w:val="pt-PT"/>
                         </w:rPr>
-                        <w:t>no infinitivo + o substantivo que pode ser simples ou composto. N</w:t>
+                        <w:t>rios voc</w:t>
                       </w:r>
                       <w:r>
                         <w:rPr>
-                          <w:u w:color="ff0000"/>
-                          <w:rtl w:val="0"/>
-                          <w:lang w:val="pt-PT"/>
+                          <w:u w:color="FF0000"/>
                         </w:rPr>
-                        <w:t>ã</w:t>
+                        <w:t xml:space="preserve">ê </w:t>
                       </w:r>
                       <w:r>
                         <w:rPr>
-                          <w:u w:color="ff0000"/>
-                          <w:rtl w:val="0"/>
+                          <w:u w:color="FF0000"/>
                           <w:lang w:val="pt-PT"/>
                         </w:rPr>
-                        <w:t>o Fizeram</w:t>
+                        <w:t>pode usar tanto nos atores quanto nos UC</w:t>
+                      </w:r>
+                      <w:r>
+                        <w:rPr>
+                          <w:u w:color="FF0000"/>
+                          <w:lang w:val="de-DE"/>
+                        </w:rPr>
+                        <w:t>´</w:t>
+                      </w:r>
+                      <w:r>
+                        <w:rPr>
+                          <w:u w:color="FF0000"/>
+                          <w:lang w:val="pt-PT"/>
+                        </w:rPr>
+                        <w:t xml:space="preserve">s. Olhem o estudo de caso </w:t>
+                      </w:r>
+                      <w:r>
+                        <w:rPr>
+                          <w:u w:color="FF0000"/>
+                        </w:rPr>
+                        <w:t xml:space="preserve">– </w:t>
+                      </w:r>
+                      <w:r>
+                        <w:rPr>
+                          <w:u w:color="FF0000"/>
+                          <w:lang w:val="de-DE"/>
+                        </w:rPr>
+                        <w:t>CINEMA - N</w:t>
+                      </w:r>
+                      <w:r>
+                        <w:rPr>
+                          <w:u w:color="FF0000"/>
+                          <w:lang w:val="pt-PT"/>
+                        </w:rPr>
+                        <w:t>ão Fizeram</w:t>
                       </w:r>
                     </w:p>
                     <w:p>
@@ -2318,133 +2030,7 @@
                       </w:pPr>
                       <w:r>
                         <w:rPr>
-                          <w:u w:color="ff0000"/>
-                          <w:rtl w:val="0"/>
-                          <w:lang w:val="pt-PT"/>
-                        </w:rPr>
-                        <w:t>Usem generaliza</w:t>
-                      </w:r>
-                      <w:r>
-                        <w:rPr>
-                          <w:u w:color="ff0000"/>
-                          <w:rtl w:val="0"/>
-                          <w:lang w:val="pt-PT"/>
-                        </w:rPr>
-                        <w:t>çã</w:t>
-                      </w:r>
-                      <w:r>
-                        <w:rPr>
-                          <w:u w:color="ff0000"/>
-                          <w:rtl w:val="0"/>
-                          <w:lang w:val="pt-PT"/>
-                        </w:rPr>
-                        <w:t>o sempre que for poss</w:t>
-                      </w:r>
-                      <w:r>
-                        <w:rPr>
-                          <w:u w:color="ff0000"/>
-                          <w:rtl w:val="0"/>
-                        </w:rPr>
-                        <w:t>í</w:t>
-                      </w:r>
-                      <w:r>
-                        <w:rPr>
-                          <w:u w:color="ff0000"/>
-                          <w:rtl w:val="0"/>
-                          <w:lang w:val="pt-PT"/>
-                        </w:rPr>
-                        <w:t>vel. Lembrem-se que em usu</w:t>
-                      </w:r>
-                      <w:r>
-                        <w:rPr>
-                          <w:u w:color="ff0000"/>
-                          <w:rtl w:val="0"/>
-                        </w:rPr>
-                        <w:t>á</w:t>
-                      </w:r>
-                      <w:r>
-                        <w:rPr>
-                          <w:u w:color="ff0000"/>
-                          <w:rtl w:val="0"/>
-                          <w:lang w:val="pt-PT"/>
-                        </w:rPr>
-                        <w:t>rios voc</w:t>
-                      </w:r>
-                      <w:r>
-                        <w:rPr>
-                          <w:u w:color="ff0000"/>
-                          <w:rtl w:val="0"/>
-                        </w:rPr>
-                        <w:t xml:space="preserve">ê </w:t>
-                      </w:r>
-                      <w:r>
-                        <w:rPr>
-                          <w:u w:color="ff0000"/>
-                          <w:rtl w:val="0"/>
-                          <w:lang w:val="pt-PT"/>
-                        </w:rPr>
-                        <w:t>pode usar tanto nos atores quanto nos UC</w:t>
-                      </w:r>
-                      <w:r>
-                        <w:rPr>
-                          <w:u w:color="ff0000"/>
-                          <w:rtl w:val="0"/>
-                          <w:lang w:val="de-DE"/>
-                        </w:rPr>
-                        <w:t>´</w:t>
-                      </w:r>
-                      <w:r>
-                        <w:rPr>
-                          <w:u w:color="ff0000"/>
-                          <w:rtl w:val="0"/>
-                          <w:lang w:val="pt-PT"/>
-                        </w:rPr>
-                        <w:t xml:space="preserve">s. Olhem o estudo de caso </w:t>
-                      </w:r>
-                      <w:r>
-                        <w:rPr>
-                          <w:u w:color="ff0000"/>
-                          <w:rtl w:val="0"/>
-                        </w:rPr>
-                        <w:t xml:space="preserve">– </w:t>
-                      </w:r>
-                      <w:r>
-                        <w:rPr>
-                          <w:u w:color="ff0000"/>
-                          <w:rtl w:val="0"/>
-                          <w:lang w:val="de-DE"/>
-                        </w:rPr>
-                        <w:t>CINEMA - N</w:t>
-                      </w:r>
-                      <w:r>
-                        <w:rPr>
-                          <w:u w:color="ff0000"/>
-                          <w:rtl w:val="0"/>
-                          <w:lang w:val="pt-PT"/>
-                        </w:rPr>
-                        <w:t>ã</w:t>
-                      </w:r>
-                      <w:r>
-                        <w:rPr>
-                          <w:u w:color="ff0000"/>
-                          <w:rtl w:val="0"/>
-                          <w:lang w:val="pt-PT"/>
-                        </w:rPr>
-                        <w:t>o Fizeram</w:t>
-                      </w:r>
-                    </w:p>
-                    <w:p>
-                      <w:pPr>
-                        <w:pStyle w:val="Corpo"/>
-                        <w:numPr>
-                          <w:ilvl w:val="0"/>
-                          <w:numId w:val="1"/>
-                        </w:numPr>
-                      </w:pPr>
-                      <w:r>
-                        <w:rPr>
-                          <w:u w:color="ff0000"/>
-                          <w:rtl w:val="0"/>
+                          <w:u w:color="FF0000"/>
                           <w:lang w:val="pt-PT"/>
                         </w:rPr>
                         <w:t>Coloquem sempre os artefatos(doc, xls, astah, mwb, etc.. na pasta de Documentos de Levantamento do grupo e avisem por chat</w:t>
@@ -2462,58 +2048,28 @@
                           <w:szCs w:val="18"/>
                         </w:rPr>
                       </w:pPr>
+                      <w:proofErr w:type="spellStart"/>
                       <w:r>
                         <w:rPr>
                           <w:sz w:val="18"/>
                           <w:szCs w:val="18"/>
-                          <w:u w:color="ff0000"/>
-                          <w:rtl w:val="0"/>
+                          <w:u w:color="FF0000"/>
                         </w:rPr>
-                        <w:t>Fa</w:t>
+                        <w:t>Faç</w:t>
                       </w:r>
+                      <w:proofErr w:type="spellEnd"/>
                       <w:r>
                         <w:rPr>
                           <w:sz w:val="18"/>
                           <w:szCs w:val="18"/>
-                          <w:u w:color="ff0000"/>
-                          <w:rtl w:val="0"/>
+                          <w:u w:color="FF0000"/>
+                          <w:lang w:val="pt-PT"/>
                         </w:rPr>
-                        <w:t>ç</w:t>
+                        <w:t>am os diagramas de classes (um para cada diagrama de Use Case. Com o mesmo nome) a partir da descrição e dos diagramas de Use Case. Pode esperar ter algum diagrama de Use</w:t>
                       </w:r>
                       <w:r>
                         <w:rPr>
-                          <w:sz w:val="18"/>
-                          <w:szCs w:val="18"/>
-                          <w:u w:color="ff0000"/>
-                          <w:rtl w:val="0"/>
-                          <w:lang w:val="pt-PT"/>
-                        </w:rPr>
-                        <w:t>am os diagramas de classes (um para cada diagrama de Use Case. Com o mesmo nome) a partir da descri</w:t>
-                      </w:r>
-                      <w:r>
-                        <w:rPr>
-                          <w:sz w:val="18"/>
-                          <w:szCs w:val="18"/>
-                          <w:u w:color="ff0000"/>
-                          <w:rtl w:val="0"/>
-                          <w:lang w:val="pt-PT"/>
-                        </w:rPr>
-                        <w:t>çã</w:t>
-                      </w:r>
-                      <w:r>
-                        <w:rPr>
-                          <w:sz w:val="18"/>
-                          <w:szCs w:val="18"/>
-                          <w:u w:color="ff0000"/>
-                          <w:rtl w:val="0"/>
-                          <w:lang w:val="pt-PT"/>
-                        </w:rPr>
-                        <w:t>o e dos diagramas de Use Case. Pode esperar ter algum diagrama de Use</w:t>
-                      </w:r>
-                      <w:r>
-                        <w:rPr>
-                          <w:u w:color="ff0000"/>
-                          <w:rtl w:val="0"/>
+                          <w:u w:color="FF0000"/>
                           <w:lang w:val="pt-PT"/>
                         </w:rPr>
                         <w:t xml:space="preserve"> Case validado pra fazer</w:t>
@@ -2521,7 +2077,7 @@
                     </w:p>
                   </w:txbxContent>
                 </v:textbox>
-                <w10:wrap type="topAndBottom" side="bothSides" anchorx="margin"/>
+                <w10:wrap type="topAndBottom" anchorx="margin" anchory="line"/>
               </v:shape>
             </w:pict>
           </mc:Fallback>
@@ -2569,7 +2125,7 @@
                         <a:effectLst/>
                         <a:extLst>
                           <a:ext uri="{C572A759-6A51-4108-AA02-DFA0A04FC94B}">
-                            <ma14:wrappingTextBoxFlag xmlns:ma14="http://schemas.microsoft.com/office/mac/drawingml/2011/main" xmlns:o="urn:schemas-microsoft-com:office:office" xmlns:v="urn:schemas-microsoft-com:vml" xmlns:w10="urn:schemas-microsoft-com:office:word" xmlns:w="http://schemas.openxmlformats.org/wordprocessingml/2006/main" xmlns="" val="1"/>
+                            <ma14:wrappingTextBoxFlag xmlns="" xmlns:w="http://schemas.openxmlformats.org/wordprocessingml/2006/main" xmlns:w10="urn:schemas-microsoft-com:office:word" xmlns:v="urn:schemas-microsoft-com:vml" xmlns:o="urn:schemas-microsoft-com:office:office" xmlns:ma14="http://schemas.microsoft.com/office/mac/drawingml/2011/main" val="1"/>
                           </a:ext>
                         </a:extLst>
                       </wps:spPr>
@@ -2596,26 +2152,21 @@
           </mc:Choice>
           <mc:Fallback>
             <w:pict>
-              <v:rect id="_x0000_s1030" style="visibility:visible;position:absolute;margin-left:-57.2pt;margin-top:209.0pt;width:595.0pt;height:375.2pt;z-index:251662336;mso-position-horizontal:absolute;mso-position-horizontal-relative:margin;mso-position-vertical:absolute;mso-position-vertical-relative:line;mso-wrap-distance-left:12.0pt;mso-wrap-distance-top:12.0pt;mso-wrap-distance-right:12.0pt;mso-wrap-distance-bottom:12.0pt;">
-                <v:fill color="#DDDDDD" opacity="100.0%" type="solid"/>
-                <v:stroke on="f" weight="1.0pt" dashstyle="solid" endcap="flat" miterlimit="400.0%" joinstyle="miter" linestyle="single" startarrow="none" startarrowwidth="medium" startarrowlength="medium" endarrow="none" endarrowwidth="medium" endarrowlength="medium"/>
-                <v:textbox>
+              <v:rect w14:anchorId="7CBAEE8C" id="_x0000_s1030" style="position:absolute;left:0;text-align:left;margin-left:-57.2pt;margin-top:209pt;width:595pt;height:375.2pt;z-index:251662336;visibility:visible;mso-wrap-style:square;mso-wrap-distance-left:12pt;mso-wrap-distance-top:12pt;mso-wrap-distance-right:12pt;mso-wrap-distance-bottom:12pt;mso-position-horizontal:absolute;mso-position-horizontal-relative:margin;mso-position-vertical:absolute;mso-position-vertical-relative:line;v-text-anchor:middle" o:gfxdata="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" fillcolor="#ddd" stroked="f" strokeweight="1pt">
+                <v:stroke miterlimit="4"/>
+                <v:textbox inset="1.27mm,1.27mm,1.27mm,1.27mm">
                   <w:txbxContent>
                     <w:p>
                       <w:pPr>
-                        <w:pStyle w:val="Cabeçalho 3"/>
-                        <w:bidi w:val="0"/>
+                        <w:pStyle w:val="Cabealho3"/>
                       </w:pPr>
                       <w:r>
-                        <w:rPr>
-                          <w:rtl w:val="0"/>
-                        </w:rPr>
                         <w:t xml:space="preserve">   </w:t>
                       </w:r>
                     </w:p>
                   </w:txbxContent>
                 </v:textbox>
-                <w10:wrap type="topAndBottom" side="bothSides" anchorx="margin"/>
+                <w10:wrap type="topAndBottom" anchorx="margin" anchory="line"/>
               </v:rect>
             </w:pict>
           </mc:Fallback>

</xml_diff>

<commit_message>
retirado cpf da descricao
</commit_message>
<xml_diff>
--- a/PRC - Plataforma de recomendacao de conteudo - V2.docx
+++ b/PRC - Plataforma de recomendacao de conteudo - V2.docx
@@ -335,7 +335,7 @@
                         <a:effectLst/>
                         <a:extLst>
                           <a:ext uri="{C572A759-6A51-4108-AA02-DFA0A04FC94B}">
-                            <ma14:wrappingTextBoxFlag xmlns="" xmlns:w="http://schemas.openxmlformats.org/wordprocessingml/2006/main" xmlns:w10="urn:schemas-microsoft-com:office:word" xmlns:v="urn:schemas-microsoft-com:vml" xmlns:o="urn:schemas-microsoft-com:office:office" xmlns:ma14="http://schemas.microsoft.com/office/mac/drawingml/2011/main" val="1"/>
+                            <ma14:wrappingTextBoxFlag xmlns:ma14="http://schemas.microsoft.com/office/mac/drawingml/2011/main" xmlns:o="urn:schemas-microsoft-com:office:office" xmlns:v="urn:schemas-microsoft-com:vml" xmlns:w10="urn:schemas-microsoft-com:office:word" xmlns:w="http://schemas.openxmlformats.org/wordprocessingml/2006/main" xmlns="" val="1"/>
                           </a:ext>
                         </a:extLst>
                       </wps:spPr>
@@ -539,7 +539,21 @@
         <w:rPr>
           <w:lang w:val="pt-PT"/>
         </w:rPr>
-        <w:t xml:space="preserve"> Um banco de dados será criado para armazenar os dados dos conteúdos dos serviços de streaming, mas o usuário se assim desejar poderá adicionar manualmente conteúdos assistidos em cinemas locais, o</w:t>
+        <w:t xml:space="preserve"> Um banco de dados será criado para armazenar os dados dos conteúdos dos serviços de </w:t>
+      </w:r>
+      <w:proofErr w:type="spellStart"/>
+      <w:r>
+        <w:rPr>
+          <w:lang w:val="pt-PT"/>
+        </w:rPr>
+        <w:t>streaming</w:t>
+      </w:r>
+      <w:proofErr w:type="spellEnd"/>
+      <w:r>
+        <w:rPr>
+          <w:lang w:val="pt-PT"/>
+        </w:rPr>
+        <w:t>, mas o usuário se assim desejar poderá adicionar manualmente conteúdos assistidos em cinemas locais, o</w:t>
       </w:r>
       <w:r>
         <w:t xml:space="preserve">s </w:t>
@@ -577,8 +591,16 @@
         <w:rPr>
           <w:lang w:val="pt-PT"/>
         </w:rPr>
-        <w:t>e organizados no sistema por seu nome em portugu</w:t>
-      </w:r>
+        <w:t xml:space="preserve">e organizados no sistema por seu nome em </w:t>
+      </w:r>
+      <w:proofErr w:type="spellStart"/>
+      <w:r>
+        <w:rPr>
+          <w:lang w:val="pt-PT"/>
+        </w:rPr>
+        <w:t>portugu</w:t>
+      </w:r>
+      <w:proofErr w:type="spellEnd"/>
       <w:r>
         <w:t>ê</w:t>
       </w:r>
@@ -591,11 +613,19 @@
       <w:r>
         <w:t>í</w:t>
       </w:r>
-      <w:r>
-        <w:rPr>
-          <w:lang w:val="pt-PT"/>
-        </w:rPr>
-        <w:t xml:space="preserve">ngua original (se estrangeiro), diretor, ator, classificação, </w:t>
+      <w:proofErr w:type="spellStart"/>
+      <w:r>
+        <w:rPr>
+          <w:lang w:val="pt-PT"/>
+        </w:rPr>
+        <w:t>ngua</w:t>
+      </w:r>
+      <w:proofErr w:type="spellEnd"/>
+      <w:r>
+        <w:rPr>
+          <w:lang w:val="pt-PT"/>
+        </w:rPr>
+        <w:t xml:space="preserve"> original (se estrangeiro), diretor, ator, classificação, </w:t>
       </w:r>
       <w:r>
         <w:rPr>
@@ -658,12 +688,28 @@
         </w:rPr>
         <w:t>e sinopse. N</w:t>
       </w:r>
-      <w:r>
-        <w:rPr>
-          <w:lang w:val="pt-PT"/>
-        </w:rPr>
-        <w:t>ão existem dois filmes com o mesmo nome em portugu</w:t>
-      </w:r>
+      <w:proofErr w:type="spellStart"/>
+      <w:r>
+        <w:rPr>
+          <w:lang w:val="pt-PT"/>
+        </w:rPr>
+        <w:t>ão</w:t>
+      </w:r>
+      <w:proofErr w:type="spellEnd"/>
+      <w:r>
+        <w:rPr>
+          <w:lang w:val="pt-PT"/>
+        </w:rPr>
+        <w:t xml:space="preserve"> existem dois filmes com o mesmo nome em </w:t>
+      </w:r>
+      <w:proofErr w:type="spellStart"/>
+      <w:r>
+        <w:rPr>
+          <w:lang w:val="pt-PT"/>
+        </w:rPr>
+        <w:t>portugu</w:t>
+      </w:r>
+      <w:proofErr w:type="spellEnd"/>
       <w:r>
         <w:t>ê</w:t>
       </w:r>
@@ -671,8 +717,16 @@
         <w:rPr>
           <w:lang w:val="pt-PT"/>
         </w:rPr>
-        <w:t>s e ano de lan</w:t>
-      </w:r>
+        <w:t xml:space="preserve">s e ano de </w:t>
+      </w:r>
+      <w:proofErr w:type="spellStart"/>
+      <w:r>
+        <w:rPr>
+          <w:lang w:val="pt-PT"/>
+        </w:rPr>
+        <w:t>lan</w:t>
+      </w:r>
+      <w:proofErr w:type="spellEnd"/>
       <w:r>
         <w:t>ç</w:t>
       </w:r>
@@ -686,13 +740,13 @@
       <w:r>
         <w:t>estri</w:t>
       </w:r>
+      <w:r>
+        <w:rPr>
+          <w:lang w:val="pt-PT"/>
+        </w:rPr>
+        <w:t>çã</w:t>
+      </w:r>
       <w:proofErr w:type="spellEnd"/>
-      <w:r>
-        <w:rPr>
-          <w:lang w:val="pt-PT"/>
-        </w:rPr>
-        <w:t>çã</w:t>
-      </w:r>
       <w:r>
         <w:rPr>
           <w:lang w:val="it-IT"/>
@@ -872,7 +926,21 @@
         <w:rPr>
           <w:lang w:val="pt-PT"/>
         </w:rPr>
-        <w:t>Ao primeiro acesso no sistema o usuário poderá criar o seu  login de usuário onde terá que informar o nome, sobrenome, CPF, idade, serviços de streaming, email e senha, se o usuário já obtiver login cadastrado ele poderá logar no sistema apenas com o email e senha previamente cadastrados no sistema.</w:t>
+        <w:t xml:space="preserve">Ao primeiro acesso no sistema o usuário poderá criar o </w:t>
+      </w:r>
+      <w:proofErr w:type="gramStart"/>
+      <w:r>
+        <w:rPr>
+          <w:lang w:val="pt-PT"/>
+        </w:rPr>
+        <w:t>seu  login</w:t>
+      </w:r>
+      <w:proofErr w:type="gramEnd"/>
+      <w:r>
+        <w:rPr>
+          <w:lang w:val="pt-PT"/>
+        </w:rPr>
+        <w:t xml:space="preserve"> de usuário onde terá que informar o nome, sobrenome, idade, serviços de streaming, email e senha, se o usuário já obtiver login cadastrado ele poderá logar no sistema apenas com o email e senha previamente cadastrados no sistema.</w:t>
       </w:r>
     </w:p>
     <w:p>
@@ -929,10 +997,24 @@
         <w:rPr>
           <w:lang w:val="pt-PT"/>
         </w:rPr>
-        <w:t xml:space="preserve">Os serviços de streaming que serão aceitos pelo sistemas serão: Apple TV+, Disney +, HBO GO, HBO Max, Netflix, Prime Vídeo, Paramount+, </w:t>
+        <w:t xml:space="preserve">Os serviços de </w:t>
       </w:r>
       <w:proofErr w:type="spellStart"/>
       <w:r>
+        <w:rPr>
+          <w:lang w:val="pt-PT"/>
+        </w:rPr>
+        <w:t>streaming</w:t>
+      </w:r>
+      <w:proofErr w:type="spellEnd"/>
+      <w:r>
+        <w:rPr>
+          <w:lang w:val="pt-PT"/>
+        </w:rPr>
+        <w:t xml:space="preserve"> que serão aceitos pelo sistemas serão: Apple TV+, Disney +, HBO GO, HBO Max, Netflix, Prime Vídeo, Paramount+, </w:t>
+      </w:r>
+      <w:proofErr w:type="spellStart"/>
+      <w:r>
         <w:t>Starz</w:t>
       </w:r>
       <w:proofErr w:type="spellEnd"/>
@@ -968,7 +1050,21 @@
         <w:rPr>
           <w:lang w:val="pt-PT"/>
         </w:rPr>
-        <w:t>, Uol play, V</w:t>
+        <w:t xml:space="preserve">, </w:t>
+      </w:r>
+      <w:proofErr w:type="spellStart"/>
+      <w:r>
+        <w:rPr>
+          <w:lang w:val="pt-PT"/>
+        </w:rPr>
+        <w:t>Uol</w:t>
+      </w:r>
+      <w:proofErr w:type="spellEnd"/>
+      <w:r>
+        <w:rPr>
+          <w:lang w:val="pt-PT"/>
+        </w:rPr>
+        <w:t xml:space="preserve"> play, V</w:t>
       </w:r>
       <w:r>
         <w:rPr>
@@ -1108,8 +1204,16 @@
         <w:rPr>
           <w:lang w:val="pt-PT"/>
         </w:rPr>
-        <w:t>Nome em portugu</w:t>
-      </w:r>
+        <w:t xml:space="preserve">Nome em </w:t>
+      </w:r>
+      <w:proofErr w:type="spellStart"/>
+      <w:r>
+        <w:rPr>
+          <w:lang w:val="pt-PT"/>
+        </w:rPr>
+        <w:t>portugu</w:t>
+      </w:r>
+      <w:proofErr w:type="spellEnd"/>
       <w:r>
         <w:t>ê</w:t>
       </w:r>
@@ -1122,11 +1226,19 @@
       <w:r>
         <w:t>í</w:t>
       </w:r>
-      <w:r>
-        <w:rPr>
-          <w:lang w:val="pt-PT"/>
-        </w:rPr>
-        <w:t xml:space="preserve">ngua original (se estrangeiro), diretor, ator, classificação, </w:t>
+      <w:proofErr w:type="spellStart"/>
+      <w:r>
+        <w:rPr>
+          <w:lang w:val="pt-PT"/>
+        </w:rPr>
+        <w:t>ngua</w:t>
+      </w:r>
+      <w:proofErr w:type="spellEnd"/>
+      <w:r>
+        <w:rPr>
+          <w:lang w:val="pt-PT"/>
+        </w:rPr>
+        <w:t xml:space="preserve"> original (se estrangeiro), diretor, ator, classificação, </w:t>
       </w:r>
       <w:r>
         <w:rPr>
@@ -1189,12 +1301,28 @@
         </w:rPr>
         <w:t>e sinopse. N</w:t>
       </w:r>
-      <w:r>
-        <w:rPr>
-          <w:lang w:val="pt-PT"/>
-        </w:rPr>
-        <w:t>ão existem dois filmes com o mesmo nome em portugu</w:t>
-      </w:r>
+      <w:proofErr w:type="spellStart"/>
+      <w:r>
+        <w:rPr>
+          <w:lang w:val="pt-PT"/>
+        </w:rPr>
+        <w:t>ão</w:t>
+      </w:r>
+      <w:proofErr w:type="spellEnd"/>
+      <w:r>
+        <w:rPr>
+          <w:lang w:val="pt-PT"/>
+        </w:rPr>
+        <w:t xml:space="preserve"> existem dois filmes com o mesmo nome em </w:t>
+      </w:r>
+      <w:proofErr w:type="spellStart"/>
+      <w:r>
+        <w:rPr>
+          <w:lang w:val="pt-PT"/>
+        </w:rPr>
+        <w:t>portugu</w:t>
+      </w:r>
+      <w:proofErr w:type="spellEnd"/>
       <w:r>
         <w:t>ê</w:t>
       </w:r>
@@ -1202,8 +1330,16 @@
         <w:rPr>
           <w:lang w:val="pt-PT"/>
         </w:rPr>
-        <w:t>s e ano de lan</w:t>
-      </w:r>
+        <w:t xml:space="preserve">s e ano de </w:t>
+      </w:r>
+      <w:proofErr w:type="spellStart"/>
+      <w:r>
+        <w:rPr>
+          <w:lang w:val="pt-PT"/>
+        </w:rPr>
+        <w:t>lan</w:t>
+      </w:r>
+      <w:proofErr w:type="spellEnd"/>
       <w:r>
         <w:t>ç</w:t>
       </w:r>
@@ -1217,13 +1353,13 @@
       <w:r>
         <w:t>estri</w:t>
       </w:r>
+      <w:r>
+        <w:rPr>
+          <w:lang w:val="pt-PT"/>
+        </w:rPr>
+        <w:t>çã</w:t>
+      </w:r>
       <w:proofErr w:type="spellEnd"/>
-      <w:r>
-        <w:rPr>
-          <w:lang w:val="pt-PT"/>
-        </w:rPr>
-        <w:t>çã</w:t>
-      </w:r>
       <w:r>
         <w:rPr>
           <w:lang w:val="it-IT"/>
@@ -1557,13 +1693,20 @@
                               </w:rPr>
                               <w:t>Faç</w:t>
                             </w:r>
+                            <w:r>
+                              <w:rPr>
+                                <w:u w:color="FF0000"/>
+                                <w:lang w:val="pt-PT"/>
+                              </w:rPr>
+                              <w:t>am</w:t>
+                            </w:r>
                             <w:proofErr w:type="spellEnd"/>
                             <w:r>
                               <w:rPr>
                                 <w:u w:color="FF0000"/>
                                 <w:lang w:val="pt-PT"/>
                               </w:rPr>
-                              <w:t xml:space="preserve">am os diagramas de Use Case por funcionalidade (substantivo). Lembrem-se que para nomear um UC, o verbo </w:t>
+                              <w:t xml:space="preserve"> os diagramas de Use Case por funcionalidade (substantivo). Lembrem-se que para nomear um UC, o verbo </w:t>
                             </w:r>
                             <w:r>
                               <w:rPr>
@@ -1706,6 +1849,15 @@
                               </w:rPr>
                               <w:t>Faç</w:t>
                             </w:r>
+                            <w:r>
+                              <w:rPr>
+                                <w:sz w:val="18"/>
+                                <w:szCs w:val="18"/>
+                                <w:u w:color="FF0000"/>
+                                <w:lang w:val="pt-PT"/>
+                              </w:rPr>
+                              <w:t>am</w:t>
+                            </w:r>
                             <w:proofErr w:type="spellEnd"/>
                             <w:r>
                               <w:rPr>
@@ -1714,7 +1866,7 @@
                                 <w:u w:color="FF0000"/>
                                 <w:lang w:val="pt-PT"/>
                               </w:rPr>
-                              <w:t>am os diagramas de classes (um para cada diagrama de Use Case. Com o mesmo nome) a partir da descrição e dos diagramas de Use Case. Pode esperar ter algum diagrama de Use</w:t>
+                              <w:t xml:space="preserve"> os diagramas de classes (um para cada diagrama de Use Case. Com o mesmo nome) a partir da descrição e dos diagramas de Use Case. Pode esperar ter algum diagrama de Use</w:t>
                             </w:r>
                             <w:r>
                               <w:rPr>
@@ -2125,7 +2277,7 @@
                         <a:effectLst/>
                         <a:extLst>
                           <a:ext uri="{C572A759-6A51-4108-AA02-DFA0A04FC94B}">
-                            <ma14:wrappingTextBoxFlag xmlns="" xmlns:w="http://schemas.openxmlformats.org/wordprocessingml/2006/main" xmlns:w10="urn:schemas-microsoft-com:office:word" xmlns:v="urn:schemas-microsoft-com:vml" xmlns:o="urn:schemas-microsoft-com:office:office" xmlns:ma14="http://schemas.microsoft.com/office/mac/drawingml/2011/main" val="1"/>
+                            <ma14:wrappingTextBoxFlag xmlns:ma14="http://schemas.microsoft.com/office/mac/drawingml/2011/main" xmlns:o="urn:schemas-microsoft-com:office:office" xmlns:v="urn:schemas-microsoft-com:vml" xmlns:w10="urn:schemas-microsoft-com:office:word" xmlns:w="http://schemas.openxmlformats.org/wordprocessingml/2006/main" xmlns="" val="1"/>
                           </a:ext>
                         </a:extLst>
                       </wps:spPr>

</xml_diff>